<commit_message>
Errors random join :-1:
</commit_message>
<xml_diff>
--- a/Wiki Resources/TUTORIAL.docx
+++ b/Wiki Resources/TUTORIAL.docx
@@ -127,16 +127,7 @@
         <w:t xml:space="preserve"> </w:t>
       </w:r>
       <w:r>
-        <w:t xml:space="preserve">  + </w:t>
-      </w:r>
-      <w:r>
-        <w:t>conquerir</w:t>
-      </w:r>
-      <w:r>
-        <w:t xml:space="preserve"> (-3,4)</w:t>
-      </w:r>
-      <w:r>
-        <w:t xml:space="preserve"> </w:t>
+        <w:t xml:space="preserve">  </w:t>
       </w:r>
     </w:p>
     <w:p>
@@ -365,12 +356,6 @@
       <w:r>
         <w:t xml:space="preserve">(-2,1) </w:t>
       </w:r>
-      <w:r>
-        <w:t>i conquerir</w:t>
-      </w:r>
-      <w:r>
-        <w:t xml:space="preserve"> (-2,1)</w:t>
-      </w:r>
     </w:p>
     <w:p>
       <w:r>
@@ -685,26 +670,59 @@
         </w:rPr>
         <w:t>Torn 6:</w:t>
       </w:r>
+    </w:p>
+    <w:p>
+      <w:pPr>
+        <w:rPr>
+          <w:sz w:val="24"/>
+          <w:szCs w:val="24"/>
+        </w:rPr>
+      </w:pPr>
+      <w:r>
+        <w:rPr>
+          <w:sz w:val="24"/>
+          <w:szCs w:val="24"/>
+        </w:rPr>
+        <w:t>IA : Atacar (-1,-1)</w:t>
+      </w:r>
+    </w:p>
+    <w:p>
+      <w:r>
+        <w:t xml:space="preserve">Jugador: </w:t>
+      </w:r>
+      <w:r>
+        <w:t>Conquerir</w:t>
+      </w:r>
+      <w:r>
+        <w:t xml:space="preserve"> </w:t>
+      </w:r>
+    </w:p>
+    <w:p/>
+    <w:p>
+      <w:pPr>
+        <w:rPr>
+          <w:b/>
+          <w:sz w:val="28"/>
+          <w:szCs w:val="28"/>
+        </w:rPr>
+      </w:pPr>
+      <w:r>
+        <w:rPr>
+          <w:b/>
+          <w:sz w:val="28"/>
+          <w:szCs w:val="28"/>
+        </w:rPr>
+        <w:t>Torn 7:</w:t>
+      </w:r>
+    </w:p>
+    <w:p>
+      <w:r>
+        <w:t xml:space="preserve">Jugador: </w:t>
+      </w:r>
       <w:bookmarkStart w:id="0" w:name="_GoBack"/>
       <w:bookmarkEnd w:id="0"/>
-    </w:p>
-    <w:p>
-      <w:r>
-        <w:t xml:space="preserve">Jugador: Atacar </w:t>
-      </w:r>
-      <w:r>
-        <w:t>(-2,1)</w:t>
-      </w:r>
-      <w:r>
-        <w:t>(</w:t>
-      </w:r>
-      <w:proofErr w:type="spellStart"/>
-      <w:r>
-        <w:t>teoricament</w:t>
-      </w:r>
-      <w:proofErr w:type="spellEnd"/>
-      <w:r>
-        <w:t xml:space="preserve"> mata el que esta atacant)</w:t>
+      <w:r>
+        <w:t>Atacar (-2,1)</w:t>
       </w:r>
     </w:p>
     <w:p>

</xml_diff>

<commit_message>
Fixed bugs on the tutorial and limiting player actions
</commit_message>
<xml_diff>
--- a/Wiki Resources/TUTORIAL.docx
+++ b/Wiki Resources/TUTORIAL.docx
@@ -87,7 +87,19 @@
       </w:r>
       <w:proofErr w:type="spellEnd"/>
       <w:r>
-        <w:t xml:space="preserve"> Jugador a (-3,3)</w:t>
+        <w:t xml:space="preserve"> Jugador a (</w:t>
+      </w:r>
+      <w:r>
+        <w:t>3</w:t>
+      </w:r>
+      <w:r>
+        <w:t>,</w:t>
+      </w:r>
+      <w:r>
+        <w:t>-4</w:t>
+      </w:r>
+      <w:r>
+        <w:t>)</w:t>
       </w:r>
     </w:p>
     <w:p/>
@@ -121,7 +133,13 @@
         <w:t>Jugador : dividir-se</w:t>
       </w:r>
       <w:r>
-        <w:t xml:space="preserve"> (-3,3)</w:t>
+        <w:t xml:space="preserve"> (3,</w:t>
+      </w:r>
+      <w:r>
+        <w:t>-</w:t>
+      </w:r>
+      <w:r>
+        <w:t>3)</w:t>
       </w:r>
       <w:r>
         <w:t xml:space="preserve"> </w:t>
@@ -362,12 +380,41 @@
         <w:t xml:space="preserve">Jugador: </w:t>
       </w:r>
       <w:r>
+        <w:t>M</w:t>
+      </w:r>
+      <w:r>
+        <w:t>oure</w:t>
+      </w:r>
+      <w:r>
+        <w:t xml:space="preserve"> (</w:t>
+      </w:r>
+      <w:proofErr w:type="spellStart"/>
+      <w:r>
+        <w:t>desde</w:t>
+      </w:r>
+      <w:proofErr w:type="spellEnd"/>
+      <w:r>
+        <w:t xml:space="preserve"> 1, -2) a</w:t>
+      </w:r>
+      <w:r>
+        <w:t xml:space="preserve"> (-1,-1)</w:t>
+      </w:r>
+      <w:r>
+        <w:t>)</w:t>
+      </w:r>
+      <w:r>
+        <w:t xml:space="preserve"> </w:t>
+      </w:r>
+      <w:r>
+        <w:t xml:space="preserve"> i </w:t>
+      </w:r>
+      <w:r>
         <w:rPr>
           <w:rFonts w:cstheme="minorHAnsi"/>
           <w:color w:val="24292E"/>
           <w:shd w:val="clear" w:color="auto" w:fill="FFFFFF"/>
         </w:rPr>
-        <w:t>Menjar</w:t>
+        <w:t>Menjar (</w:t>
       </w:r>
       <w:r>
         <w:rPr>
@@ -375,7 +422,31 @@
           <w:color w:val="24292E"/>
           <w:shd w:val="clear" w:color="auto" w:fill="FFFFFF"/>
         </w:rPr>
-        <w:t xml:space="preserve"> (1,-2)</w:t>
+        <w:t>-</w:t>
+      </w:r>
+      <w:r>
+        <w:rPr>
+          <w:rFonts w:cstheme="minorHAnsi"/>
+          <w:color w:val="24292E"/>
+          <w:shd w:val="clear" w:color="auto" w:fill="FFFFFF"/>
+        </w:rPr>
+        <w:t>1,-</w:t>
+      </w:r>
+      <w:r>
+        <w:rPr>
+          <w:rFonts w:cstheme="minorHAnsi"/>
+          <w:color w:val="24292E"/>
+          <w:shd w:val="clear" w:color="auto" w:fill="FFFFFF"/>
+        </w:rPr>
+        <w:t>1</w:t>
+      </w:r>
+      <w:r>
+        <w:rPr>
+          <w:rFonts w:cstheme="minorHAnsi"/>
+          <w:color w:val="24292E"/>
+          <w:shd w:val="clear" w:color="auto" w:fill="FFFFFF"/>
+        </w:rPr>
+        <w:t>)</w:t>
       </w:r>
       <w:r>
         <w:rPr>
@@ -386,44 +457,29 @@
         <w:t> </w:t>
       </w:r>
       <w:r>
-        <w:t>i moure</w:t>
-      </w:r>
-      <w:r>
-        <w:t xml:space="preserve"> (</w:t>
+        <w:t xml:space="preserve">la part de menjar l’he fet com a conquerir) </w:t>
       </w:r>
       <w:proofErr w:type="spellStart"/>
       <w:r>
-        <w:t>desde</w:t>
+        <w:t>teoricament</w:t>
       </w:r>
       <w:proofErr w:type="spellEnd"/>
       <w:r>
-        <w:t xml:space="preserve"> 1, -2) a</w:t>
-      </w:r>
-      <w:r>
-        <w:t xml:space="preserve"> (-1,-1)</w:t>
-      </w:r>
-      <w:r>
-        <w:t>)</w:t>
-      </w:r>
-      <w:r>
-        <w:t xml:space="preserve"> (la part de menjar l’he fet com a conquerir) </w:t>
+        <w:t xml:space="preserve"> es </w:t>
       </w:r>
       <w:proofErr w:type="spellStart"/>
       <w:r>
-        <w:t>teoricament</w:t>
+        <w:t>menjara</w:t>
       </w:r>
       <w:proofErr w:type="spellEnd"/>
       <w:r>
-        <w:t xml:space="preserve"> es </w:t>
-      </w:r>
-      <w:proofErr w:type="spellStart"/>
-      <w:r>
-        <w:t>menjara</w:t>
-      </w:r>
-      <w:proofErr w:type="spellEnd"/>
-      <w:r>
-        <w:t xml:space="preserve"> una casella especial</w:t>
-      </w:r>
+        <w:t xml:space="preserve"> una casella especia</w:t>
+      </w:r>
+      <w:r>
+        <w:t>l</w:t>
+      </w:r>
+      <w:bookmarkStart w:id="0" w:name="_GoBack"/>
+      <w:bookmarkEnd w:id="0"/>
     </w:p>
     <w:p>
       <w:r>
@@ -719,8 +775,6 @@
       <w:r>
         <w:t xml:space="preserve">Jugador: </w:t>
       </w:r>
-      <w:bookmarkStart w:id="0" w:name="_GoBack"/>
-      <w:bookmarkEnd w:id="0"/>
       <w:r>
         <w:t>Atacar (-2,1)</w:t>
       </w:r>

</xml_diff>